<commit_message>
Add pandoc build pipeline for markdown to docx conversion
- Add build.sh script for automated document generation
- Add docx-filter.lua for page breaks (\pagebreak) and figure handling
- Add cover.docx for document cover page
- Update custom-reference.docx with table borders and styles
- Update SRS_Document.md with page breaks and image sizing
- Remove old block-images.lua (replaced by docx-filter.lua)
</commit_message>
<xml_diff>
--- a/fyp-docs/custom-reference.docx
+++ b/fyp-docs/custom-reference.docx
@@ -4,10 +4,8 @@
   <w:body>
     <w:p>
       <w:pPr>
-        <w:pStyle w:val="Title"/>
-      </w:pPr>
-      <w:bookmarkStart w:id="0" w:name="_GoBack"/>
-      <w:bookmarkEnd w:id="0"/>
+        <w:pStyle w:val="TOCHeading"/>
+      </w:pPr>
       <w:r>
         <w:t>Title</w:t>
       </w:r>
@@ -48,91 +46,91 @@
       <w:pPr>
         <w:pStyle w:val="Heading1"/>
       </w:pPr>
-      <w:bookmarkStart w:id="1" w:name="heading-1"/>
+      <w:bookmarkStart w:id="0" w:name="heading-1"/>
       <w:r>
         <w:t>Heading 1</w:t>
+      </w:r>
+      <w:bookmarkEnd w:id="0"/>
+    </w:p>
+    <w:p>
+      <w:pPr>
+        <w:pStyle w:val="Heading2"/>
+      </w:pPr>
+      <w:bookmarkStart w:id="1" w:name="heading-2"/>
+      <w:r>
+        <w:t>Heading 2</w:t>
       </w:r>
       <w:bookmarkEnd w:id="1"/>
     </w:p>
     <w:p>
       <w:pPr>
-        <w:pStyle w:val="Heading2"/>
-      </w:pPr>
-      <w:bookmarkStart w:id="2" w:name="heading-2"/>
-      <w:r>
-        <w:t>Heading 2</w:t>
+        <w:pStyle w:val="Heading3"/>
+      </w:pPr>
+      <w:bookmarkStart w:id="2" w:name="heading-3"/>
+      <w:r>
+        <w:t>Heading 3</w:t>
       </w:r>
       <w:bookmarkEnd w:id="2"/>
     </w:p>
     <w:p>
       <w:pPr>
-        <w:pStyle w:val="Heading3"/>
-      </w:pPr>
-      <w:bookmarkStart w:id="3" w:name="heading-3"/>
-      <w:r>
-        <w:t>Heading 3</w:t>
+        <w:pStyle w:val="Heading4"/>
+      </w:pPr>
+      <w:bookmarkStart w:id="3" w:name="heading-4"/>
+      <w:r>
+        <w:t>Heading 4</w:t>
       </w:r>
       <w:bookmarkEnd w:id="3"/>
     </w:p>
     <w:p>
       <w:pPr>
-        <w:pStyle w:val="Heading4"/>
-      </w:pPr>
-      <w:bookmarkStart w:id="4" w:name="heading-4"/>
-      <w:r>
-        <w:t>Heading 4</w:t>
+        <w:pStyle w:val="Heading5"/>
+      </w:pPr>
+      <w:bookmarkStart w:id="4" w:name="heading-5"/>
+      <w:r>
+        <w:t>Heading 5</w:t>
       </w:r>
       <w:bookmarkEnd w:id="4"/>
     </w:p>
     <w:p>
       <w:pPr>
-        <w:pStyle w:val="Heading5"/>
-      </w:pPr>
-      <w:bookmarkStart w:id="5" w:name="heading-5"/>
-      <w:r>
-        <w:t>Heading 5</w:t>
+        <w:pStyle w:val="Heading6"/>
+      </w:pPr>
+      <w:bookmarkStart w:id="5" w:name="heading-6"/>
+      <w:r>
+        <w:t>Heading 6</w:t>
       </w:r>
       <w:bookmarkEnd w:id="5"/>
     </w:p>
     <w:p>
       <w:pPr>
-        <w:pStyle w:val="Heading6"/>
-      </w:pPr>
-      <w:bookmarkStart w:id="6" w:name="heading-6"/>
-      <w:r>
-        <w:t>Heading 6</w:t>
+        <w:pStyle w:val="Heading7"/>
+      </w:pPr>
+      <w:bookmarkStart w:id="6" w:name="heading-7"/>
+      <w:r>
+        <w:t>Heading 7</w:t>
       </w:r>
       <w:bookmarkEnd w:id="6"/>
     </w:p>
     <w:p>
       <w:pPr>
-        <w:pStyle w:val="Heading7"/>
-      </w:pPr>
-      <w:bookmarkStart w:id="7" w:name="heading-7"/>
-      <w:r>
-        <w:t>Heading 7</w:t>
+        <w:pStyle w:val="Heading8"/>
+      </w:pPr>
+      <w:bookmarkStart w:id="7" w:name="heading-8"/>
+      <w:r>
+        <w:t>Heading 8</w:t>
       </w:r>
       <w:bookmarkEnd w:id="7"/>
     </w:p>
     <w:p>
       <w:pPr>
-        <w:pStyle w:val="Heading8"/>
-      </w:pPr>
-      <w:bookmarkStart w:id="8" w:name="heading-8"/>
-      <w:r>
-        <w:t>Heading 8</w:t>
+        <w:pStyle w:val="Heading9"/>
+      </w:pPr>
+      <w:bookmarkStart w:id="8" w:name="heading-9"/>
+      <w:r>
+        <w:t>Heading 9</w:t>
       </w:r>
       <w:bookmarkEnd w:id="8"/>
-    </w:p>
-    <w:p>
-      <w:pPr>
-        <w:pStyle w:val="Heading9"/>
-      </w:pPr>
-      <w:bookmarkStart w:id="9" w:name="heading-9"/>
-      <w:r>
-        <w:t>Heading 9</w:t>
-      </w:r>
-      <w:bookmarkEnd w:id="9"/>
     </w:p>
     <w:p>
       <w:pPr>
@@ -243,7 +241,6 @@
               <w:pStyle w:val="Compact"/>
             </w:pPr>
             <w:r>
-              <w:lastRenderedPageBreak/>
               <w:t>1</w:t>
             </w:r>
           </w:p>
@@ -268,7 +265,13 @@
         <w:pStyle w:val="ImageCaption"/>
       </w:pPr>
       <w:r>
-        <w:t>Image Caption</w:t>
+        <w:lastRenderedPageBreak/>
+        <w:t xml:space="preserve">Image </w:t>
+      </w:r>
+      <w:bookmarkStart w:id="9" w:name="_GoBack"/>
+      <w:bookmarkEnd w:id="9"/>
+      <w:r>
+        <w:t>Caption</w:t>
       </w:r>
     </w:p>
     <w:p>
@@ -302,71 +305,6 @@
       <w:r>
         <w:t>Definition</w:t>
       </w:r>
-    </w:p>
-    <w:p>
-      <w:pPr>
-        <w:pStyle w:val="Definition"/>
-      </w:pPr>
-    </w:p>
-    <w:tbl>
-      <w:tblPr>
-        <w:tblStyle w:val="TableGrid"/>
-        <w:tblW w:w="0" w:type="auto"/>
-        <w:tblLook w:val="04A0" w:firstRow="1" w:lastRow="0" w:firstColumn="1" w:lastColumn="0" w:noHBand="0" w:noVBand="1"/>
-      </w:tblPr>
-      <w:tblGrid>
-        <w:gridCol w:w="4788"/>
-        <w:gridCol w:w="4788"/>
-      </w:tblGrid>
-      <w:tr>
-        <w:tc>
-          <w:tcPr>
-            <w:tcW w:w="4788" w:type="dxa"/>
-          </w:tcPr>
-          <w:p>
-            <w:pPr>
-              <w:pStyle w:val="Definition"/>
-            </w:pPr>
-          </w:p>
-        </w:tc>
-        <w:tc>
-          <w:tcPr>
-            <w:tcW w:w="4788" w:type="dxa"/>
-          </w:tcPr>
-          <w:p>
-            <w:pPr>
-              <w:pStyle w:val="Definition"/>
-            </w:pPr>
-          </w:p>
-        </w:tc>
-      </w:tr>
-      <w:tr>
-        <w:tc>
-          <w:tcPr>
-            <w:tcW w:w="4788" w:type="dxa"/>
-          </w:tcPr>
-          <w:p>
-            <w:pPr>
-              <w:pStyle w:val="Definition"/>
-            </w:pPr>
-          </w:p>
-        </w:tc>
-        <w:tc>
-          <w:tcPr>
-            <w:tcW w:w="4788" w:type="dxa"/>
-          </w:tcPr>
-          <w:p>
-            <w:pPr>
-              <w:pStyle w:val="Definition"/>
-            </w:pPr>
-          </w:p>
-        </w:tc>
-      </w:tr>
-    </w:tbl>
-    <w:p>
-      <w:pPr>
-        <w:pStyle w:val="Definition"/>
-      </w:pPr>
     </w:p>
     <w:sectPr>
       <w:headerReference w:type="default" r:id="rId8"/>
@@ -632,6 +570,191 @@
 <file path=word/numbering.xml><?xml version="1.0" encoding="utf-8"?>
 <w:numbering xmlns:wpc="http://schemas.microsoft.com/office/word/2010/wordprocessingCanvas" xmlns:cx="http://schemas.microsoft.com/office/drawing/2014/chartex" xmlns:cx1="http://schemas.microsoft.com/office/drawing/2015/9/8/chartex" xmlns:cx2="http://schemas.microsoft.com/office/drawing/2015/10/21/chartex" xmlns:cx3="http://schemas.microsoft.com/office/drawing/2016/5/9/chartex" xmlns:cx4="http://schemas.microsoft.com/office/drawing/2016/5/10/chartex" xmlns:cx5="http://schemas.microsoft.com/office/drawing/2016/5/11/chartex" xmlns:cx6="http://schemas.microsoft.com/office/drawing/2016/5/12/chartex" xmlns:cx7="http://schemas.microsoft.com/office/drawing/2016/5/13/chartex" xmlns:cx8="http://schemas.microsoft.com/office/drawing/2016/5/14/chartex" xmlns:mc="http://schemas.openxmlformats.org/markup-compatibility/2006" xmlns:aink="http://schemas.microsoft.com/office/drawing/2016/ink" xmlns:am3d="http://schemas.microsoft.com/office/drawing/2017/model3d" xmlns:o="urn:schemas-microsoft-com:office:office" xmlns:r="http://schemas.openxmlformats.org/officeDocument/2006/relationships" xmlns:m="http://schemas.openxmlformats.org/officeDocument/2006/math" xmlns:v="urn:schemas-microsoft-com:vml" xmlns:wp14="http://schemas.microsoft.com/office/word/2010/wordprocessingDrawing" xmlns:wp="http://schemas.openxmlformats.org/drawingml/2006/wordprocessingDrawing" xmlns:w10="urn:schemas-microsoft-com:office:word" xmlns:w="http://schemas.openxmlformats.org/wordprocessingml/2006/main" xmlns:w14="http://schemas.microsoft.com/office/word/2010/wordml" xmlns:w15="http://schemas.microsoft.com/office/word/2012/wordml" xmlns:w16cid="http://schemas.microsoft.com/office/word/2016/wordml/cid" xmlns:w16se="http://schemas.microsoft.com/office/word/2015/wordml/symex" xmlns:wpg="http://schemas.microsoft.com/office/word/2010/wordprocessingGroup" xmlns:wpi="http://schemas.microsoft.com/office/word/2010/wordprocessingInk" xmlns:wne="http://schemas.microsoft.com/office/word/2006/wordml" xmlns:wps="http://schemas.microsoft.com/office/word/2010/wordprocessingShape" mc:Ignorable="w14 w15 w16se w16cid wp14">
   <w:abstractNum w:abstractNumId="0" w15:restartNumberingAfterBreak="0">
+    <w:nsid w:val="FFFFFF7C"/>
+    <w:multiLevelType w:val="singleLevel"/>
+    <w:tmpl w:val="FEE685EC"/>
+    <w:lvl w:ilvl="0">
+      <w:start w:val="1"/>
+      <w:numFmt w:val="decimal"/>
+      <w:lvlText w:val="%1."/>
+      <w:lvlJc w:val="left"/>
+      <w:pPr>
+        <w:tabs>
+          <w:tab w:val="num" w:pos="1492"/>
+        </w:tabs>
+        <w:ind w:left="1492" w:hanging="360"/>
+      </w:pPr>
+    </w:lvl>
+  </w:abstractNum>
+  <w:abstractNum w:abstractNumId="1" w15:restartNumberingAfterBreak="0">
+    <w:nsid w:val="FFFFFF7D"/>
+    <w:multiLevelType w:val="singleLevel"/>
+    <w:tmpl w:val="2920F956"/>
+    <w:lvl w:ilvl="0">
+      <w:start w:val="1"/>
+      <w:numFmt w:val="decimal"/>
+      <w:lvlText w:val="%1."/>
+      <w:lvlJc w:val="left"/>
+      <w:pPr>
+        <w:tabs>
+          <w:tab w:val="num" w:pos="1209"/>
+        </w:tabs>
+        <w:ind w:left="1209" w:hanging="360"/>
+      </w:pPr>
+    </w:lvl>
+  </w:abstractNum>
+  <w:abstractNum w:abstractNumId="2" w15:restartNumberingAfterBreak="0">
+    <w:nsid w:val="FFFFFF7E"/>
+    <w:multiLevelType w:val="singleLevel"/>
+    <w:tmpl w:val="DC867C76"/>
+    <w:lvl w:ilvl="0">
+      <w:start w:val="1"/>
+      <w:numFmt w:val="decimal"/>
+      <w:lvlText w:val="%1."/>
+      <w:lvlJc w:val="left"/>
+      <w:pPr>
+        <w:tabs>
+          <w:tab w:val="num" w:pos="926"/>
+        </w:tabs>
+        <w:ind w:left="926" w:hanging="360"/>
+      </w:pPr>
+    </w:lvl>
+  </w:abstractNum>
+  <w:abstractNum w:abstractNumId="3" w15:restartNumberingAfterBreak="0">
+    <w:nsid w:val="FFFFFF7F"/>
+    <w:multiLevelType w:val="singleLevel"/>
+    <w:tmpl w:val="182232F0"/>
+    <w:lvl w:ilvl="0">
+      <w:start w:val="1"/>
+      <w:numFmt w:val="decimal"/>
+      <w:lvlText w:val="%1."/>
+      <w:lvlJc w:val="left"/>
+      <w:pPr>
+        <w:tabs>
+          <w:tab w:val="num" w:pos="643"/>
+        </w:tabs>
+        <w:ind w:left="643" w:hanging="360"/>
+      </w:pPr>
+    </w:lvl>
+  </w:abstractNum>
+  <w:abstractNum w:abstractNumId="4" w15:restartNumberingAfterBreak="0">
+    <w:nsid w:val="FFFFFF80"/>
+    <w:multiLevelType w:val="singleLevel"/>
+    <w:tmpl w:val="9CEEC1EA"/>
+    <w:lvl w:ilvl="0">
+      <w:start w:val="1"/>
+      <w:numFmt w:val="bullet"/>
+      <w:lvlText w:val=""/>
+      <w:lvlJc w:val="left"/>
+      <w:pPr>
+        <w:tabs>
+          <w:tab w:val="num" w:pos="1492"/>
+        </w:tabs>
+        <w:ind w:left="1492" w:hanging="360"/>
+      </w:pPr>
+      <w:rPr>
+        <w:rFonts w:ascii="Symbol" w:hAnsi="Symbol" w:hint="default"/>
+      </w:rPr>
+    </w:lvl>
+  </w:abstractNum>
+  <w:abstractNum w:abstractNumId="5" w15:restartNumberingAfterBreak="0">
+    <w:nsid w:val="FFFFFF81"/>
+    <w:multiLevelType w:val="singleLevel"/>
+    <w:tmpl w:val="C2A4A694"/>
+    <w:lvl w:ilvl="0">
+      <w:start w:val="1"/>
+      <w:numFmt w:val="bullet"/>
+      <w:lvlText w:val=""/>
+      <w:lvlJc w:val="left"/>
+      <w:pPr>
+        <w:tabs>
+          <w:tab w:val="num" w:pos="1209"/>
+        </w:tabs>
+        <w:ind w:left="1209" w:hanging="360"/>
+      </w:pPr>
+      <w:rPr>
+        <w:rFonts w:ascii="Symbol" w:hAnsi="Symbol" w:hint="default"/>
+      </w:rPr>
+    </w:lvl>
+  </w:abstractNum>
+  <w:abstractNum w:abstractNumId="6" w15:restartNumberingAfterBreak="0">
+    <w:nsid w:val="FFFFFF82"/>
+    <w:multiLevelType w:val="singleLevel"/>
+    <w:tmpl w:val="2C343F0E"/>
+    <w:lvl w:ilvl="0">
+      <w:start w:val="1"/>
+      <w:numFmt w:val="bullet"/>
+      <w:lvlText w:val=""/>
+      <w:lvlJc w:val="left"/>
+      <w:pPr>
+        <w:tabs>
+          <w:tab w:val="num" w:pos="926"/>
+        </w:tabs>
+        <w:ind w:left="926" w:hanging="360"/>
+      </w:pPr>
+      <w:rPr>
+        <w:rFonts w:ascii="Symbol" w:hAnsi="Symbol" w:hint="default"/>
+      </w:rPr>
+    </w:lvl>
+  </w:abstractNum>
+  <w:abstractNum w:abstractNumId="7" w15:restartNumberingAfterBreak="0">
+    <w:nsid w:val="FFFFFF83"/>
+    <w:multiLevelType w:val="singleLevel"/>
+    <w:tmpl w:val="4698CC28"/>
+    <w:lvl w:ilvl="0">
+      <w:start w:val="1"/>
+      <w:numFmt w:val="bullet"/>
+      <w:lvlText w:val=""/>
+      <w:lvlJc w:val="left"/>
+      <w:pPr>
+        <w:tabs>
+          <w:tab w:val="num" w:pos="643"/>
+        </w:tabs>
+        <w:ind w:left="643" w:hanging="360"/>
+      </w:pPr>
+      <w:rPr>
+        <w:rFonts w:ascii="Symbol" w:hAnsi="Symbol" w:hint="default"/>
+      </w:rPr>
+    </w:lvl>
+  </w:abstractNum>
+  <w:abstractNum w:abstractNumId="8" w15:restartNumberingAfterBreak="0">
+    <w:nsid w:val="FFFFFF88"/>
+    <w:multiLevelType w:val="singleLevel"/>
+    <w:tmpl w:val="8CCE27EA"/>
+    <w:lvl w:ilvl="0">
+      <w:start w:val="1"/>
+      <w:numFmt w:val="decimal"/>
+      <w:lvlText w:val="%1."/>
+      <w:lvlJc w:val="left"/>
+      <w:pPr>
+        <w:tabs>
+          <w:tab w:val="num" w:pos="360"/>
+        </w:tabs>
+        <w:ind w:left="360" w:hanging="360"/>
+      </w:pPr>
+    </w:lvl>
+  </w:abstractNum>
+  <w:abstractNum w:abstractNumId="9" w15:restartNumberingAfterBreak="0">
+    <w:nsid w:val="FFFFFF89"/>
+    <w:multiLevelType w:val="singleLevel"/>
+    <w:tmpl w:val="BADADDA6"/>
+    <w:lvl w:ilvl="0">
+      <w:start w:val="1"/>
+      <w:numFmt w:val="bullet"/>
+      <w:lvlText w:val=""/>
+      <w:lvlJc w:val="left"/>
+      <w:pPr>
+        <w:tabs>
+          <w:tab w:val="num" w:pos="360"/>
+        </w:tabs>
+        <w:ind w:left="360" w:hanging="360"/>
+      </w:pPr>
+      <w:rPr>
+        <w:rFonts w:ascii="Symbol" w:hAnsi="Symbol" w:hint="default"/>
+      </w:rPr>
+    </w:lvl>
+  </w:abstractNum>
+  <w:abstractNum w:abstractNumId="10" w15:restartNumberingAfterBreak="0">
     <w:nsid w:val="FFFFFFFB"/>
     <w:multiLevelType w:val="multilevel"/>
     <w:tmpl w:val="4F90DCBA"/>
@@ -716,7 +839,83 @@
       <w:lvlJc w:val="left"/>
     </w:lvl>
   </w:abstractNum>
-  <w:abstractNum w:abstractNumId="1" w15:restartNumberingAfterBreak="0">
+  <w:abstractNum w:abstractNumId="11" w15:restartNumberingAfterBreak="0">
+    <w:nsid w:val="00626EEE"/>
+    <w:multiLevelType w:val="multilevel"/>
+    <w:tmpl w:val="4F90DCBA"/>
+    <w:lvl w:ilvl="0">
+      <w:start w:val="1"/>
+      <w:numFmt w:val="decimal"/>
+      <w:lvlText w:val="%1."/>
+      <w:legacy w:legacy="1" w:legacySpace="144" w:legacyIndent="0"/>
+      <w:lvlJc w:val="left"/>
+    </w:lvl>
+    <w:lvl w:ilvl="1">
+      <w:start w:val="1"/>
+      <w:numFmt w:val="decimal"/>
+      <w:lvlText w:val="%1.%2"/>
+      <w:legacy w:legacy="1" w:legacySpace="144" w:legacyIndent="0"/>
+      <w:lvlJc w:val="left"/>
+      <w:rPr>
+        <w:i w:val="0"/>
+        <w:iCs/>
+      </w:rPr>
+    </w:lvl>
+    <w:lvl w:ilvl="2">
+      <w:start w:val="1"/>
+      <w:numFmt w:val="decimal"/>
+      <w:lvlText w:val="%1.%2.%3"/>
+      <w:legacy w:legacy="1" w:legacySpace="144" w:legacyIndent="0"/>
+      <w:lvlJc w:val="left"/>
+    </w:lvl>
+    <w:lvl w:ilvl="3">
+      <w:start w:val="1"/>
+      <w:numFmt w:val="decimal"/>
+      <w:lvlText w:val="%1.%2.%3.%4"/>
+      <w:legacy w:legacy="1" w:legacySpace="144" w:legacyIndent="0"/>
+      <w:lvlJc w:val="left"/>
+    </w:lvl>
+    <w:lvl w:ilvl="4">
+      <w:start w:val="1"/>
+      <w:numFmt w:val="decimal"/>
+      <w:lvlText w:val="%1.%2.%3.%4.%5"/>
+      <w:legacy w:legacy="1" w:legacySpace="144" w:legacyIndent="0"/>
+      <w:lvlJc w:val="left"/>
+      <w:rPr>
+        <w:b/>
+        <w:bCs/>
+      </w:rPr>
+    </w:lvl>
+    <w:lvl w:ilvl="5">
+      <w:start w:val="1"/>
+      <w:numFmt w:val="decimal"/>
+      <w:lvlText w:val="%1.%2.%3.%4.%5.%6"/>
+      <w:legacy w:legacy="1" w:legacySpace="144" w:legacyIndent="0"/>
+      <w:lvlJc w:val="left"/>
+    </w:lvl>
+    <w:lvl w:ilvl="6">
+      <w:start w:val="1"/>
+      <w:numFmt w:val="decimal"/>
+      <w:lvlText w:val="%1.%2.%3.%4.%5.%6.%7"/>
+      <w:legacy w:legacy="1" w:legacySpace="144" w:legacyIndent="0"/>
+      <w:lvlJc w:val="left"/>
+    </w:lvl>
+    <w:lvl w:ilvl="7">
+      <w:start w:val="1"/>
+      <w:numFmt w:val="decimal"/>
+      <w:lvlText w:val="%1.%2.%3.%4.%5.%6.%7.%8"/>
+      <w:legacy w:legacy="1" w:legacySpace="144" w:legacyIndent="0"/>
+      <w:lvlJc w:val="left"/>
+    </w:lvl>
+    <w:lvl w:ilvl="8">
+      <w:start w:val="1"/>
+      <w:numFmt w:val="decimal"/>
+      <w:lvlText w:val="%1.%2.%3.%4.%5.%6.%7.%8.%9"/>
+      <w:legacy w:legacy="1" w:legacySpace="144" w:legacyIndent="0"/>
+      <w:lvlJc w:val="left"/>
+    </w:lvl>
+  </w:abstractNum>
+  <w:abstractNum w:abstractNumId="12" w15:restartNumberingAfterBreak="0">
     <w:nsid w:val="170CD2DE"/>
     <w:multiLevelType w:val="multilevel"/>
     <w:tmpl w:val="A0486F0E"/>
@@ -820,7 +1019,7 @@
       </w:pPr>
     </w:lvl>
   </w:abstractNum>
-  <w:abstractNum w:abstractNumId="2" w15:restartNumberingAfterBreak="0">
+  <w:abstractNum w:abstractNumId="13" w15:restartNumberingAfterBreak="0">
     <w:nsid w:val="3FED28AD"/>
     <w:multiLevelType w:val="hybridMultilevel"/>
     <w:tmpl w:val="685C0032"/>
@@ -943,37 +1142,70 @@
     </w:lvl>
   </w:abstractNum>
   <w:num w:numId="1">
+    <w:abstractNumId w:val="12"/>
+  </w:num>
+  <w:num w:numId="2">
+    <w:abstractNumId w:val="10"/>
+  </w:num>
+  <w:num w:numId="3">
+    <w:abstractNumId w:val="10"/>
+  </w:num>
+  <w:num w:numId="4">
+    <w:abstractNumId w:val="10"/>
+  </w:num>
+  <w:num w:numId="5">
+    <w:abstractNumId w:val="10"/>
+  </w:num>
+  <w:num w:numId="6">
+    <w:abstractNumId w:val="10"/>
+  </w:num>
+  <w:num w:numId="7">
+    <w:abstractNumId w:val="10"/>
+  </w:num>
+  <w:num w:numId="8">
+    <w:abstractNumId w:val="10"/>
+  </w:num>
+  <w:num w:numId="9">
+    <w:abstractNumId w:val="10"/>
+  </w:num>
+  <w:num w:numId="10">
+    <w:abstractNumId w:val="10"/>
+  </w:num>
+  <w:num w:numId="11">
+    <w:abstractNumId w:val="13"/>
+  </w:num>
+  <w:num w:numId="12">
+    <w:abstractNumId w:val="0"/>
+  </w:num>
+  <w:num w:numId="13">
     <w:abstractNumId w:val="1"/>
   </w:num>
-  <w:num w:numId="2">
-    <w:abstractNumId w:val="0"/>
+  <w:num w:numId="14">
+    <w:abstractNumId w:val="2"/>
   </w:num>
-  <w:num w:numId="3">
-    <w:abstractNumId w:val="0"/>
+  <w:num w:numId="15">
+    <w:abstractNumId w:val="3"/>
   </w:num>
-  <w:num w:numId="4">
-    <w:abstractNumId w:val="0"/>
+  <w:num w:numId="16">
+    <w:abstractNumId w:val="8"/>
   </w:num>
-  <w:num w:numId="5">
-    <w:abstractNumId w:val="0"/>
+  <w:num w:numId="17">
+    <w:abstractNumId w:val="4"/>
   </w:num>
-  <w:num w:numId="6">
-    <w:abstractNumId w:val="0"/>
+  <w:num w:numId="18">
+    <w:abstractNumId w:val="5"/>
   </w:num>
-  <w:num w:numId="7">
-    <w:abstractNumId w:val="0"/>
+  <w:num w:numId="19">
+    <w:abstractNumId w:val="6"/>
   </w:num>
-  <w:num w:numId="8">
-    <w:abstractNumId w:val="0"/>
+  <w:num w:numId="20">
+    <w:abstractNumId w:val="7"/>
   </w:num>
-  <w:num w:numId="9">
-    <w:abstractNumId w:val="0"/>
+  <w:num w:numId="21">
+    <w:abstractNumId w:val="9"/>
   </w:num>
-  <w:num w:numId="10">
-    <w:abstractNumId w:val="0"/>
-  </w:num>
-  <w:num w:numId="11">
-    <w:abstractNumId w:val="2"/>
+  <w:num w:numId="22">
+    <w:abstractNumId w:val="11"/>
   </w:num>
 </w:numbering>
 </file>
@@ -1348,9 +1580,9 @@
   <w:style w:type="paragraph" w:default="1" w:styleId="Normal">
     <w:name w:val="Normal"/>
     <w:qFormat/>
-    <w:rsid w:val="004714B5"/>
-    <w:pPr>
-      <w:spacing w:after="0" w:line="240" w:lineRule="exact"/>
+    <w:rsid w:val="00C72F7E"/>
+    <w:pPr>
+      <w:spacing w:after="0" w:line="240" w:lineRule="atLeast"/>
     </w:pPr>
     <w:rPr>
       <w:rFonts w:ascii="Times" w:eastAsia="Times New Roman" w:hAnsi="Times" w:cs="Times New Roman"/>
@@ -1371,7 +1603,7 @@
       <w:numPr>
         <w:numId w:val="10"/>
       </w:numPr>
-      <w:spacing w:before="480" w:after="240" w:line="240" w:lineRule="atLeast"/>
+      <w:spacing w:before="480" w:after="240"/>
       <w:outlineLvl w:val="0"/>
     </w:pPr>
     <w:rPr>
@@ -1394,7 +1626,7 @@
         <w:ilvl w:val="1"/>
         <w:numId w:val="10"/>
       </w:numPr>
-      <w:spacing w:before="280" w:after="280" w:line="240" w:lineRule="atLeast"/>
+      <w:spacing w:before="280" w:after="280"/>
       <w:outlineLvl w:val="1"/>
     </w:pPr>
     <w:rPr>
@@ -1584,6 +1816,7 @@
   <w:style w:type="paragraph" w:styleId="BodyText">
     <w:name w:val="Body Text"/>
     <w:basedOn w:val="Normal"/>
+    <w:link w:val="BodyTextChar"/>
     <w:qFormat/>
     <w:pPr>
       <w:spacing w:before="180" w:after="180"/>
@@ -1882,8 +2115,17 @@
     <w:semiHidden/>
     <w:unhideWhenUsed/>
     <w:qFormat/>
+    <w:rsid w:val="00C713A7"/>
     <w:tblPr>
       <w:tblInd w:w="0" w:type="dxa"/>
+      <w:tblBorders>
+        <w:top w:val="single" w:sz="4" w:space="0" w:color="auto"/>
+        <w:left w:val="single" w:sz="4" w:space="0" w:color="auto"/>
+        <w:bottom w:val="single" w:sz="4" w:space="0" w:color="auto"/>
+        <w:right w:val="single" w:sz="4" w:space="0" w:color="auto"/>
+        <w:insideH w:val="single" w:sz="4" w:space="0" w:color="auto"/>
+        <w:insideV w:val="single" w:sz="4" w:space="0" w:color="auto"/>
+      </w:tblBorders>
       <w:tblCellMar>
         <w:top w:w="0" w:type="dxa"/>
         <w:left w:w="108" w:type="dxa"/>
@@ -1921,8 +2163,11 @@
     <w:name w:val="caption"/>
     <w:basedOn w:val="Normal"/>
     <w:link w:val="CaptionChar"/>
+    <w:autoRedefine/>
+    <w:rsid w:val="00F32B44"/>
     <w:pPr>
       <w:spacing w:after="120"/>
+      <w:jc w:val="center"/>
     </w:pPr>
     <w:rPr>
       <w:i/>
@@ -1931,6 +2176,7 @@
   <w:style w:type="paragraph" w:customStyle="1" w:styleId="TableCaption">
     <w:name w:val="Table Caption"/>
     <w:basedOn w:val="Caption"/>
+    <w:autoRedefine/>
     <w:pPr>
       <w:keepNext/>
     </w:pPr>
@@ -1938,14 +2184,27 @@
   <w:style w:type="paragraph" w:customStyle="1" w:styleId="ImageCaption">
     <w:name w:val="Image Caption"/>
     <w:basedOn w:val="Caption"/>
+    <w:autoRedefine/>
+    <w:qFormat/>
+    <w:rsid w:val="00764448"/>
+    <w:pPr>
+      <w:spacing w:before="120" w:line="240" w:lineRule="auto"/>
+    </w:pPr>
   </w:style>
   <w:style w:type="paragraph" w:customStyle="1" w:styleId="Figure">
     <w:name w:val="Figure"/>
     <w:basedOn w:val="Normal"/>
+    <w:autoRedefine/>
+    <w:rsid w:val="00F32B44"/>
+    <w:pPr>
+      <w:jc w:val="center"/>
+    </w:pPr>
   </w:style>
   <w:style w:type="paragraph" w:customStyle="1" w:styleId="CaptionedFigure">
     <w:name w:val="Captioned Figure"/>
     <w:basedOn w:val="Figure"/>
+    <w:autoRedefine/>
+    <w:rsid w:val="006E4100"/>
     <w:pPr>
       <w:keepNext/>
     </w:pPr>
@@ -1954,24 +2213,44 @@
     <w:name w:val="Caption Char"/>
     <w:basedOn w:val="DefaultParagraphFont"/>
     <w:link w:val="Caption"/>
+    <w:rsid w:val="00F32B44"/>
+    <w:rPr>
+      <w:rFonts w:ascii="Times" w:eastAsia="Times New Roman" w:hAnsi="Times" w:cs="Times New Roman"/>
+      <w:i/>
+      <w:szCs w:val="20"/>
+      <w:lang w:eastAsia="en-US"/>
+    </w:rPr>
   </w:style>
   <w:style w:type="character" w:customStyle="1" w:styleId="VerbatimChar">
     <w:name w:val="Verbatim Char"/>
     <w:basedOn w:val="CaptionChar"/>
     <w:rPr>
-      <w:rFonts w:ascii="Consolas" w:hAnsi="Consolas"/>
+      <w:rFonts w:ascii="Consolas" w:eastAsia="Times New Roman" w:hAnsi="Consolas" w:cs="Times New Roman"/>
+      <w:i/>
       <w:sz w:val="22"/>
+      <w:szCs w:val="20"/>
+      <w:lang w:eastAsia="en-US"/>
     </w:rPr>
   </w:style>
   <w:style w:type="character" w:customStyle="1" w:styleId="SectionNumber">
     <w:name w:val="Section Number"/>
     <w:basedOn w:val="CaptionChar"/>
+    <w:rPr>
+      <w:rFonts w:ascii="Times" w:eastAsia="Times New Roman" w:hAnsi="Times" w:cs="Times New Roman"/>
+      <w:i/>
+      <w:szCs w:val="20"/>
+      <w:lang w:eastAsia="en-US"/>
+    </w:rPr>
   </w:style>
   <w:style w:type="character" w:styleId="FootnoteReference">
     <w:name w:val="footnote reference"/>
     <w:basedOn w:val="CaptionChar"/>
     <w:rPr>
+      <w:rFonts w:ascii="Times" w:eastAsia="Times New Roman" w:hAnsi="Times" w:cs="Times New Roman"/>
+      <w:i/>
+      <w:szCs w:val="20"/>
       <w:vertAlign w:val="superscript"/>
+      <w:lang w:eastAsia="en-US"/>
     </w:rPr>
   </w:style>
   <w:style w:type="character" w:styleId="Hyperlink">
@@ -1986,10 +2265,15 @@
     <w:name w:val="TOC Heading"/>
     <w:basedOn w:val="Heading1"/>
     <w:next w:val="BodyText"/>
+    <w:autoRedefine/>
     <w:uiPriority w:val="39"/>
     <w:unhideWhenUsed/>
     <w:qFormat/>
-    <w:pPr>
+    <w:rsid w:val="00E25753"/>
+    <w:pPr>
+      <w:numPr>
+        <w:numId w:val="0"/>
+      </w:numPr>
       <w:spacing w:before="240" w:line="259" w:lineRule="auto"/>
       <w:outlineLvl w:val="9"/>
     </w:pPr>
@@ -2255,7 +2539,7 @@
     <w:name w:val="Table Grid"/>
     <w:basedOn w:val="TableNormal"/>
     <w:uiPriority w:val="39"/>
-    <w:rsid w:val="004714B5"/>
+    <w:rsid w:val="00AC24C5"/>
     <w:pPr>
       <w:spacing w:after="0"/>
     </w:pPr>
@@ -2427,7 +2711,7 @@
     <w:pPr>
       <w:keepNext/>
       <w:keepLines/>
-      <w:spacing w:before="120" w:after="240" w:line="240" w:lineRule="atLeast"/>
+      <w:spacing w:before="120" w:after="240"/>
     </w:pPr>
     <w:rPr>
       <w:b/>
@@ -2462,6 +2746,17 @@
       <w:rFonts w:ascii="Times New Roman" w:hAnsi="Times New Roman"/>
       <w:sz w:val="22"/>
       <w:szCs w:val="22"/>
+    </w:rPr>
+  </w:style>
+  <w:style w:type="character" w:customStyle="1" w:styleId="BodyTextChar">
+    <w:name w:val="Body Text Char"/>
+    <w:basedOn w:val="DefaultParagraphFont"/>
+    <w:link w:val="BodyText"/>
+    <w:rsid w:val="006E4100"/>
+    <w:rPr>
+      <w:rFonts w:ascii="Times" w:eastAsia="Times New Roman" w:hAnsi="Times" w:cs="Times New Roman"/>
+      <w:szCs w:val="20"/>
+      <w:lang w:eastAsia="en-US"/>
     </w:rPr>
   </w:style>
 </w:styles>

</xml_diff>